<commit_message>
added name to footer
</commit_message>
<xml_diff>
--- a/Assignment_2/Assignment_2.docx
+++ b/Assignment_2/Assignment_2.docx
@@ -18,18 +18,8 @@
           <w:bCs/>
           <w:lang w:val="en-US"/>
         </w:rPr>
-        <w:t xml:space="preserve">Name: Shishir Ashoka Chandra </w:t>
-      </w:r>
-      <w:proofErr w:type="spellStart"/>
-      <w:r>
-        <w:rPr>
-          <w:b/>
-          <w:bCs/>
-          <w:lang w:val="en-US"/>
-        </w:rPr>
-        <w:t>Mouli</w:t>
-      </w:r>
-      <w:proofErr w:type="spellEnd"/>
+        <w:t>Name: Shishir Ashoka Chandra Mouli</w:t>
+      </w:r>
     </w:p>
     <w:p>
       <w:pPr>
@@ -657,10 +647,10 @@
           <w:noProof/>
         </w:rPr>
         <w:drawing>
-          <wp:inline distT="0" distB="0" distL="0" distR="0" wp14:anchorId="5D6B0D2D" wp14:editId="1D25EB7C">
+          <wp:inline distT="0" distB="0" distL="0" distR="0" wp14:anchorId="14E7672D" wp14:editId="7255A0A1">
             <wp:extent cx="5731510" cy="1722755"/>
             <wp:effectExtent l="0" t="0" r="2540" b="0"/>
-            <wp:docPr id="58134995" name="Picture 1" descr="A black screen with white text&#10;&#10;AI-generated content may be incorrect."/>
+            <wp:docPr id="1742547248" name="Picture 1" descr="A black screen with white text&#10;&#10;AI-generated content may be incorrect."/>
             <wp:cNvGraphicFramePr>
               <a:graphicFrameLocks xmlns:a="http://schemas.openxmlformats.org/drawingml/2006/main" noChangeAspect="1"/>
             </wp:cNvGraphicFramePr>
@@ -668,7 +658,7 @@
               <a:graphicData uri="http://schemas.openxmlformats.org/drawingml/2006/picture">
                 <pic:pic xmlns:pic="http://schemas.openxmlformats.org/drawingml/2006/picture">
                   <pic:nvPicPr>
-                    <pic:cNvPr id="58134995" name="Picture 1" descr="A black screen with white text&#10;&#10;AI-generated content may be incorrect."/>
+                    <pic:cNvPr id="1742547248" name="Picture 1" descr="A black screen with white text&#10;&#10;AI-generated content may be incorrect."/>
                     <pic:cNvPicPr/>
                   </pic:nvPicPr>
                   <pic:blipFill>
@@ -712,10 +702,10 @@
       </w:pPr>
       <w:r>
         <w:drawing>
-          <wp:inline distT="0" distB="0" distL="0" distR="0" wp14:anchorId="580FE350" wp14:editId="141126F3">
-            <wp:extent cx="2019450" cy="4029075"/>
-            <wp:effectExtent l="0" t="0" r="0" b="0"/>
-            <wp:docPr id="641317930" name="Picture 1" descr="A screenshot of a black screen&#10;&#10;AI-generated content may be incorrect."/>
+          <wp:inline distT="0" distB="0" distL="0" distR="0" wp14:anchorId="0EED6837" wp14:editId="79BB2EB6">
+            <wp:extent cx="1748465" cy="3743325"/>
+            <wp:effectExtent l="0" t="0" r="4445" b="0"/>
+            <wp:docPr id="557833848" name="Picture 1" descr="A screenshot of a black screen&#10;&#10;AI-generated content may be incorrect."/>
             <wp:cNvGraphicFramePr>
               <a:graphicFrameLocks xmlns:a="http://schemas.openxmlformats.org/drawingml/2006/main" noChangeAspect="1"/>
             </wp:cNvGraphicFramePr>
@@ -723,7 +713,7 @@
               <a:graphicData uri="http://schemas.openxmlformats.org/drawingml/2006/picture">
                 <pic:pic xmlns:pic="http://schemas.openxmlformats.org/drawingml/2006/picture">
                   <pic:nvPicPr>
-                    <pic:cNvPr id="641317930" name="Picture 1" descr="A screenshot of a black screen&#10;&#10;AI-generated content may be incorrect."/>
+                    <pic:cNvPr id="557833848" name="Picture 1" descr="A screenshot of a black screen&#10;&#10;AI-generated content may be incorrect."/>
                     <pic:cNvPicPr/>
                   </pic:nvPicPr>
                   <pic:blipFill>
@@ -735,7 +725,7 @@
                   <pic:spPr>
                     <a:xfrm>
                       <a:off x="0" y="0"/>
-                      <a:ext cx="2026427" cy="4042994"/>
+                      <a:ext cx="1768082" cy="3785324"/>
                     </a:xfrm>
                     <a:prstGeom prst="rect">
                       <a:avLst/>

</xml_diff>